<commit_message>
Update Week-3-Coding-Assignment SpringBoot CT.docx
</commit_message>
<xml_diff>
--- a/Homework/WeekSpringBoot3/Week-3-Coding-Assignment SpringBoot CT.docx
+++ b/Homework/WeekSpringBoot3/Week-3-Coding-Assignment SpringBoot CT.docx
@@ -362,21 +362,7 @@
         <w:rPr>
           <w:szCs w:val="24"/>
         </w:rPr>
-        <w:t xml:space="preserve">Create a new repository on GitHub for </w:t>
-      </w:r>
-      <w:proofErr w:type="gramStart"/>
-      <w:r>
-        <w:rPr>
-          <w:szCs w:val="24"/>
-        </w:rPr>
-        <w:t>this</w:t>
-      </w:r>
-      <w:proofErr w:type="gramEnd"/>
-      <w:r>
-        <w:rPr>
-          <w:szCs w:val="24"/>
-        </w:rPr>
-        <w:t xml:space="preserve"> week’s assignments and push this document, with your Java project code, to the repository. </w:t>
+        <w:t xml:space="preserve">Create a new repository on GitHub for this week’s assignments and push this document, with your Java project code, to the repository. </w:t>
       </w:r>
       <w:r>
         <w:rPr>
@@ -1778,16 +1764,42 @@
         </w:rPr>
         <w:t>URL to GitHub Repository:</w:t>
       </w:r>
+    </w:p>
+    <w:p>
+      <w:pPr>
+        <w:rPr>
+          <w:b/>
+          <w:szCs w:val="24"/>
+        </w:rPr>
+      </w:pPr>
+      <w:hyperlink r:id="rId12" w:history="1">
+        <w:r>
+          <w:rPr>
+            <w:rStyle w:val="Hyperlink"/>
+            <w:b/>
+            <w:szCs w:val="24"/>
+          </w:rPr>
+          <w:t>https://github.com/cthao0502/Promineo/tree/main/Homework/WeekSpringBoot3</w:t>
+        </w:r>
+      </w:hyperlink>
+    </w:p>
+    <w:p>
+      <w:pPr>
+        <w:rPr>
+          <w:b/>
+          <w:szCs w:val="24"/>
+        </w:rPr>
+      </w:pPr>
       <w:bookmarkStart w:id="0" w:name="_GoBack"/>
       <w:bookmarkEnd w:id="0"/>
     </w:p>
     <w:sectPr>
-      <w:headerReference w:type="even" r:id="rId12"/>
-      <w:headerReference w:type="default" r:id="rId13"/>
-      <w:footerReference w:type="even" r:id="rId14"/>
-      <w:footerReference w:type="default" r:id="rId15"/>
-      <w:headerReference w:type="first" r:id="rId16"/>
-      <w:footerReference w:type="first" r:id="rId17"/>
+      <w:headerReference w:type="even" r:id="rId13"/>
+      <w:headerReference w:type="default" r:id="rId14"/>
+      <w:footerReference w:type="even" r:id="rId15"/>
+      <w:footerReference w:type="default" r:id="rId16"/>
+      <w:headerReference w:type="first" r:id="rId17"/>
+      <w:footerReference w:type="first" r:id="rId18"/>
       <w:pgSz w:w="12240" w:h="15840"/>
       <w:pgMar w:top="1440" w:right="1440" w:bottom="1440" w:left="1440" w:header="720" w:footer="720" w:gutter="0"/>
       <w:cols w:space="720"/>
@@ -3139,7 +3151,6 @@
     <w:name w:val="Hyperlink"/>
     <w:basedOn w:val="DefaultParagraphFont"/>
     <w:uiPriority w:val="99"/>
-    <w:semiHidden/>
     <w:unhideWhenUsed/>
     <w:rsid w:val="007B7282"/>
     <w:rPr>

</xml_diff>